<commit_message>
added syntax and equations
</commit_message>
<xml_diff>
--- a/CAN-special-issue/multiple-methods-for-multiple-reporters.docx
+++ b/CAN-special-issue/multiple-methods-for-multiple-reporters.docx
@@ -31,7 +31,7 @@
         <w:pStyle w:val="Date"/>
       </w:pPr>
       <w:r>
-        <w:t xml:space="preserve">2025-05-12</w:t>
+        <w:t xml:space="preserve">2025-05-27</w:t>
       </w:r>
     </w:p>
     <w:sdt>
@@ -532,7 +532,7 @@
       </w:tr>
     </w:tbl>
     <w:bookmarkEnd w:id="27"/>
-    <w:bookmarkStart w:id="84" w:name="methods"/>
+    <w:bookmarkStart w:id="85" w:name="methods"/>
     <w:p>
       <w:pPr>
         <w:pStyle w:val="Heading1"/>
@@ -541,13 +541,47 @@
         <w:t xml:space="preserve">4. Methods</w:t>
       </w:r>
     </w:p>
-    <w:bookmarkStart w:id="36" w:name="ols-or-logistic-regression"/>
+    <w:bookmarkStart w:id="36" w:name="ols-regression"/>
     <w:p>
       <w:pPr>
         <w:pStyle w:val="Heading2"/>
       </w:pPr>
       <w:r>
-        <w:t xml:space="preserve">4.1 OLS (or Logistic) Regression</w:t>
+        <w:t xml:space="preserve">4.1 OLS Regression</w:t>
+      </w:r>
+    </w:p>
+    <w:p>
+      <w:pPr>
+        <w:pStyle w:val="FirstParagraph"/>
+      </w:pPr>
+      <w:r>
+        <w:t xml:space="preserve">Our outcome is continuous. Therefore we here employ</w:t>
+      </w:r>
+      <w:r>
+        <w:t xml:space="preserve"> </w:t>
+      </w:r>
+      <w:r>
+        <w:rPr>
+          <w:i/>
+          <w:iCs/>
+        </w:rPr>
+        <w:t xml:space="preserve">ordinary least squares regression</w:t>
+      </w:r>
+      <w:r>
+        <w:t xml:space="preserve">. Were our outcome to be dichotomous, we could as easily employ</w:t>
+      </w:r>
+      <w:r>
+        <w:t xml:space="preserve"> </w:t>
+      </w:r>
+      <w:r>
+        <w:rPr>
+          <w:i/>
+          <w:iCs/>
+        </w:rPr>
+        <w:t xml:space="preserve">logistic regression</w:t>
+      </w:r>
+      <w:r>
+        <w:t xml:space="preserve">.</w:t>
       </w:r>
     </w:p>
     <w:bookmarkStart w:id="32" w:name="diagram"/>
@@ -832,13 +866,50 @@
     </w:p>
     <w:p>
       <w:pPr>
+        <w:pStyle w:val="SourceCode"/>
+      </w:pPr>
+      <w:r>
+        <w:rPr>
+          <w:rStyle w:val="KeywordTok"/>
+        </w:rPr>
+        <w:t xml:space="preserve">regress</w:t>
+      </w:r>
+      <w:r>
+        <w:rPr>
+          <w:rStyle w:val="NormalTok"/>
+        </w:rPr>
+        <w:t xml:space="preserve"> outcome P1 P2 SR1 SR2 administrative covariates</w:t>
+      </w:r>
+    </w:p>
+    <w:p>
+      <w:pPr>
         <w:pStyle w:val="FirstParagraph"/>
       </w:pPr>
       <w:r>
-        <w:rPr>
-          <w:rStyle w:val="VerbatimChar"/>
-        </w:rPr>
-        <w:t xml:space="preserve">regress outcome P1 P2 SR1 SR2 administrative covariates</w:t>
+        <w:t xml:space="preserve">For logistic regression, the appropriate syntax would be:</w:t>
+      </w:r>
+    </w:p>
+    <w:p>
+      <w:pPr>
+        <w:pStyle w:val="SourceCode"/>
+      </w:pPr>
+      <w:r>
+        <w:rPr>
+          <w:rStyle w:val="KeywordTok"/>
+        </w:rPr>
+        <w:t xml:space="preserve">logit</w:t>
+      </w:r>
+      <w:r>
+        <w:rPr>
+          <w:rStyle w:val="NormalTok"/>
+        </w:rPr>
+        <w:t xml:space="preserve"> outcome P1 P2 SR1 SR2 administrative covariates, </w:t>
+      </w:r>
+      <w:r>
+        <w:rPr>
+          <w:rStyle w:val="KeywordTok"/>
+        </w:rPr>
+        <w:t xml:space="preserve">or</w:t>
       </w:r>
     </w:p>
     <w:bookmarkEnd w:id="35"/>
@@ -1273,18 +1344,78 @@
     </w:p>
     <w:p>
       <w:pPr>
-        <w:pStyle w:val="FirstParagraph"/>
-      </w:pPr>
-      <w:r>
-        <w:rPr>
-          <w:rStyle w:val="VerbatimChar"/>
-        </w:rPr>
-        <w:t xml:space="preserve">regress outcome P SR administrative covariates</w:t>
+        <w:pStyle w:val="SourceCode"/>
+      </w:pPr>
+      <w:r>
+        <w:rPr>
+          <w:rStyle w:val="KeywordTok"/>
+        </w:rPr>
+        <w:t xml:space="preserve">generate</w:t>
+      </w:r>
+      <w:r>
+        <w:rPr>
+          <w:rStyle w:val="NormalTok"/>
+        </w:rPr>
+        <w:t xml:space="preserve"> P = (P1 + P2) / 2 </w:t>
+      </w:r>
+      <w:r>
+        <w:rPr>
+          <w:rStyle w:val="CommentTok"/>
+        </w:rPr>
+        <w:t xml:space="preserve">// is averaging appropriate?</w:t>
+      </w:r>
+      <w:r>
+        <w:br/>
+      </w:r>
+      <w:r>
+        <w:rPr>
+          <w:rStyle w:val="NormalTok"/>
+        </w:rPr>
+        <w:t xml:space="preserve">  </w:t>
+      </w:r>
+      <w:r>
+        <w:br/>
+      </w:r>
+      <w:r>
+        <w:rPr>
+          <w:rStyle w:val="KeywordTok"/>
+        </w:rPr>
+        <w:t xml:space="preserve">generate</w:t>
+      </w:r>
+      <w:r>
+        <w:rPr>
+          <w:rStyle w:val="NormalTok"/>
+        </w:rPr>
+        <w:t xml:space="preserve"> SR = (SR1 + SR2) / 2 </w:t>
+      </w:r>
+      <w:r>
+        <w:rPr>
+          <w:rStyle w:val="CommentTok"/>
+        </w:rPr>
+        <w:t xml:space="preserve">// is averaging appropriate?</w:t>
+      </w:r>
+      <w:r>
+        <w:br/>
+      </w:r>
+      <w:r>
+        <w:br/>
+      </w:r>
+      <w:r>
+        <w:rPr>
+          <w:rStyle w:val="KeywordTok"/>
+        </w:rPr>
+        <w:t xml:space="preserve">regress</w:t>
+      </w:r>
+      <w:r>
+        <w:rPr>
+          <w:rStyle w:val="NormalTok"/>
+        </w:rPr>
+        <w:t xml:space="preserve"> outcome P SR administrative covariates</w:t>
       </w:r>
     </w:p>
     <w:bookmarkEnd w:id="46"/>
     <w:bookmarkEnd w:id="47"/>
-    <w:bookmarkStart w:id="55" w:name="path-model"/>
+    <w:bookmarkStart w:id="56" w:name="path-model"/>
     <w:p>
       <w:pPr>
         <w:pStyle w:val="Heading2"/>
@@ -1382,7 +1513,7 @@
       </w:tr>
     </w:tbl>
     <w:bookmarkEnd w:id="52"/>
-    <w:bookmarkStart w:id="53" w:name="equation-2"/>
+    <w:bookmarkStart w:id="54" w:name="equation-2"/>
     <w:p>
       <w:pPr>
         <w:pStyle w:val="Heading3"/>
@@ -1391,8 +1522,322 @@
         <w:t xml:space="preserve">4.3.2 Equation</w:t>
       </w:r>
     </w:p>
-    <w:bookmarkEnd w:id="53"/>
-    <w:bookmarkStart w:id="54" w:name="syntax-2"/>
+    <w:p>
+      <w:pPr>
+        <w:pStyle w:val="FirstParagraph"/>
+      </w:pPr>
+      <w:bookmarkStart w:id="53" w:name="eq-path"/>
+      <m:oMathPara>
+        <m:oMathParaPr>
+          <m:jc m:val="center"/>
+        </m:oMathParaPr>
+        <m:oMath>
+          <m:r>
+            <m:rPr>
+              <m:nor/>
+              <m:sty m:val="p"/>
+            </m:rPr>
+            <m:t>outcome</m:t>
+          </m:r>
+          <m:r>
+            <m:rPr>
+              <m:sty m:val="p"/>
+            </m:rPr>
+            <m:t>=</m:t>
+          </m:r>
+          <m:sSub>
+            <m:e>
+              <m:r>
+                <m:t>β</m:t>
+              </m:r>
+            </m:e>
+            <m:sub>
+              <m:r>
+                <m:t>0</m:t>
+              </m:r>
+            </m:sub>
+          </m:sSub>
+          <m:r>
+            <m:rPr>
+              <m:sty m:val="p"/>
+            </m:rPr>
+            <m:t>+</m:t>
+          </m:r>
+          <m:r>
+            <m:t>β</m:t>
+          </m:r>
+          <m:r>
+            <m:rPr>
+              <m:nor/>
+              <m:sty m:val="p"/>
+            </m:rPr>
+            <m:t>P1</m:t>
+          </m:r>
+          <m:r>
+            <m:rPr>
+              <m:sty m:val="p"/>
+            </m:rPr>
+            <m:t>+</m:t>
+          </m:r>
+          <m:r>
+            <m:t>β</m:t>
+          </m:r>
+          <m:r>
+            <m:rPr>
+              <m:nor/>
+              <m:sty m:val="p"/>
+            </m:rPr>
+            <m:t>P2</m:t>
+          </m:r>
+          <m:r>
+            <m:rPr>
+              <m:sty m:val="p"/>
+            </m:rPr>
+            <m:t>+</m:t>
+          </m:r>
+          <m:r>
+            <m:t>β</m:t>
+          </m:r>
+          <m:r>
+            <m:rPr>
+              <m:nor/>
+              <m:sty m:val="p"/>
+            </m:rPr>
+            <m:t>SR1</m:t>
+          </m:r>
+          <m:r>
+            <m:rPr>
+              <m:sty m:val="p"/>
+            </m:rPr>
+            <m:t>+</m:t>
+          </m:r>
+          <m:r>
+            <m:t>β</m:t>
+          </m:r>
+          <m:r>
+            <m:rPr>
+              <m:nor/>
+              <m:sty m:val="p"/>
+            </m:rPr>
+            <m:t>SR2</m:t>
+          </m:r>
+          <m:r>
+            <m:rPr>
+              <m:sty m:val="p"/>
+            </m:rPr>
+            <m:t>+</m:t>
+          </m:r>
+          <m:r>
+            <m:t>β</m:t>
+          </m:r>
+          <m:r>
+            <m:rPr>
+              <m:nor/>
+              <m:sty m:val="p"/>
+            </m:rPr>
+            <m:t>administrative</m:t>
+          </m:r>
+          <m:r>
+            <m:rPr>
+              <m:sty m:val="p"/>
+            </m:rPr>
+            <m:t>+</m:t>
+          </m:r>
+          <m:r>
+            <m:t>Σ</m:t>
+          </m:r>
+          <m:r>
+            <m:t>β</m:t>
+          </m:r>
+          <m:r>
+            <m:rPr>
+              <m:nor/>
+              <m:sty m:val="p"/>
+            </m:rPr>
+            <m:t>covariates</m:t>
+          </m:r>
+          <m:r>
+            <m:rPr>
+              <m:sty m:val="p"/>
+            </m:rPr>
+            <m:t>+</m:t>
+          </m:r>
+          <m:sSub>
+            <m:e>
+              <m:r>
+                <m:t>e</m:t>
+              </m:r>
+            </m:e>
+            <m:sub>
+              <m:r>
+                <m:t>i</m:t>
+              </m:r>
+            </m:sub>
+          </m:sSub>
+          <m:r>
+            <m:t>  </m:t>
+          </m:r>
+          <m:d>
+            <m:dPr>
+              <m:begChr m:val="("/>
+              <m:endChr m:val=")"/>
+              <m:sepChr m:val=""/>
+              <m:grow/>
+            </m:dPr>
+            <m:e>
+              <m:r>
+                <m:t>5</m:t>
+              </m:r>
+            </m:e>
+          </m:d>
+        </m:oMath>
+      </m:oMathPara>
+      <w:bookmarkEnd w:id="53"/>
+    </w:p>
+    <w:p>
+      <w:pPr>
+        <w:pStyle w:val="FirstParagraph"/>
+      </w:pPr>
+      <m:oMathPara>
+        <m:oMathParaPr>
+          <m:jc m:val="center"/>
+        </m:oMathParaPr>
+        <m:oMath>
+          <m:r>
+            <m:rPr>
+              <m:nor/>
+              <m:sty m:val="p"/>
+            </m:rPr>
+            <m:t>SR2</m:t>
+          </m:r>
+          <m:r>
+            <m:rPr>
+              <m:sty m:val="p"/>
+            </m:rPr>
+            <m:t>=</m:t>
+          </m:r>
+          <m:sSub>
+            <m:e>
+              <m:r>
+                <m:t>β</m:t>
+              </m:r>
+            </m:e>
+            <m:sub>
+              <m:r>
+                <m:t>0</m:t>
+              </m:r>
+            </m:sub>
+          </m:sSub>
+          <m:r>
+            <m:rPr>
+              <m:sty m:val="p"/>
+            </m:rPr>
+            <m:t>+</m:t>
+          </m:r>
+          <m:r>
+            <m:t>β</m:t>
+          </m:r>
+          <m:r>
+            <m:rPr>
+              <m:nor/>
+              <m:sty m:val="p"/>
+            </m:rPr>
+            <m:t>SR1</m:t>
+          </m:r>
+          <m:r>
+            <m:rPr>
+              <m:sty m:val="p"/>
+            </m:rPr>
+            <m:t>+</m:t>
+          </m:r>
+          <m:sSub>
+            <m:e>
+              <m:r>
+                <m:t>e</m:t>
+              </m:r>
+            </m:e>
+            <m:sub>
+              <m:r>
+                <m:t>i</m:t>
+              </m:r>
+            </m:sub>
+          </m:sSub>
+        </m:oMath>
+      </m:oMathPara>
+    </w:p>
+    <w:p>
+      <w:pPr>
+        <w:pStyle w:val="FirstParagraph"/>
+      </w:pPr>
+      <m:oMathPara>
+        <m:oMathParaPr>
+          <m:jc m:val="center"/>
+        </m:oMathParaPr>
+        <m:oMath>
+          <m:r>
+            <m:rPr>
+              <m:nor/>
+              <m:sty m:val="p"/>
+            </m:rPr>
+            <m:t>P2</m:t>
+          </m:r>
+          <m:r>
+            <m:rPr>
+              <m:sty m:val="p"/>
+            </m:rPr>
+            <m:t>=</m:t>
+          </m:r>
+          <m:sSub>
+            <m:e>
+              <m:r>
+                <m:t>β</m:t>
+              </m:r>
+            </m:e>
+            <m:sub>
+              <m:r>
+                <m:t>0</m:t>
+              </m:r>
+            </m:sub>
+          </m:sSub>
+          <m:r>
+            <m:rPr>
+              <m:sty m:val="p"/>
+            </m:rPr>
+            <m:t>+</m:t>
+          </m:r>
+          <m:r>
+            <m:t>β</m:t>
+          </m:r>
+          <m:r>
+            <m:rPr>
+              <m:nor/>
+              <m:sty m:val="p"/>
+            </m:rPr>
+            <m:t>P1</m:t>
+          </m:r>
+          <m:r>
+            <m:rPr>
+              <m:sty m:val="p"/>
+            </m:rPr>
+            <m:t>+</m:t>
+          </m:r>
+          <m:sSub>
+            <m:e>
+              <m:r>
+                <m:t>e</m:t>
+              </m:r>
+            </m:e>
+            <m:sub>
+              <m:r>
+                <m:t>i</m:t>
+              </m:r>
+            </m:sub>
+          </m:sSub>
+        </m:oMath>
+      </m:oMathPara>
+    </w:p>
+    <w:bookmarkEnd w:id="54"/>
+    <w:bookmarkStart w:id="55" w:name="syntax-2"/>
     <w:p>
       <w:pPr>
         <w:pStyle w:val="Heading3"/>
@@ -1401,9 +1846,107 @@
         <w:t xml:space="preserve">4.3.3 Syntax</w:t>
       </w:r>
     </w:p>
-    <w:bookmarkEnd w:id="54"/>
+    <w:p>
+      <w:pPr>
+        <w:pStyle w:val="SourceCode"/>
+      </w:pPr>
+      <w:r>
+        <w:rPr>
+          <w:rStyle w:val="NormalTok"/>
+        </w:rPr>
+        <w:t xml:space="preserve">sem (outcome &lt;- covariates SR1 SR2 PR1 PR2 administrative) </w:t>
+      </w:r>
+      <w:r>
+        <w:rPr>
+          <w:rStyle w:val="CommentTok"/>
+        </w:rPr>
+        <w:t xml:space="preserve">///</w:t>
+      </w:r>
+      <w:r>
+        <w:br/>
+      </w:r>
+      <w:r>
+        <w:rPr>
+          <w:rStyle w:val="NormalTok"/>
+        </w:rPr>
+        <w:t xml:space="preserve">  (SR2 &lt;- SR1) </w:t>
+      </w:r>
+      <w:r>
+        <w:rPr>
+          <w:rStyle w:val="CommentTok"/>
+        </w:rPr>
+        <w:t xml:space="preserve">///</w:t>
+      </w:r>
+      <w:r>
+        <w:br/>
+      </w:r>
+      <w:r>
+        <w:rPr>
+          <w:rStyle w:val="NormalTok"/>
+        </w:rPr>
+        <w:t xml:space="preserve">  (PR2 &lt;- PR1) </w:t>
+      </w:r>
+      <w:r>
+        <w:rPr>
+          <w:rStyle w:val="CommentTok"/>
+        </w:rPr>
+        <w:t xml:space="preserve">///</w:t>
+      </w:r>
+      <w:r>
+        <w:br/>
+      </w:r>
+      <w:r>
+        <w:rPr>
+          <w:rStyle w:val="NormalTok"/>
+        </w:rPr>
+        <w:t xml:space="preserve">  cov(</w:t>
+      </w:r>
+      <w:r>
+        <w:rPr>
+          <w:rStyle w:val="FunctionTok"/>
+        </w:rPr>
+        <w:t xml:space="preserve">e</w:t>
+      </w:r>
+      <w:r>
+        <w:rPr>
+          <w:rStyle w:val="NormalTok"/>
+        </w:rPr>
+        <w:t xml:space="preserve">.outcome*</w:t>
+      </w:r>
+      <w:r>
+        <w:rPr>
+          <w:rStyle w:val="FunctionTok"/>
+        </w:rPr>
+        <w:t xml:space="preserve">e</w:t>
+      </w:r>
+      <w:r>
+        <w:rPr>
+          <w:rStyle w:val="NormalTok"/>
+        </w:rPr>
+        <w:t xml:space="preserve">.SR2*</w:t>
+      </w:r>
+      <w:r>
+        <w:rPr>
+          <w:rStyle w:val="FunctionTok"/>
+        </w:rPr>
+        <w:t xml:space="preserve">e</w:t>
+      </w:r>
+      <w:r>
+        <w:rPr>
+          <w:rStyle w:val="NormalTok"/>
+        </w:rPr>
+        <w:t xml:space="preserve">.PR2) </w:t>
+      </w:r>
+      <w:r>
+        <w:rPr>
+          <w:rStyle w:val="CommentTok"/>
+        </w:rPr>
+        <w:t xml:space="preserve">// correlated errors</w:t>
+      </w:r>
+    </w:p>
     <w:bookmarkEnd w:id="55"/>
-    <w:bookmarkStart w:id="63" w:name="latent-constructs"/>
+    <w:bookmarkEnd w:id="56"/>
+    <w:bookmarkStart w:id="64" w:name="latent-constructs"/>
     <w:p>
       <w:pPr>
         <w:pStyle w:val="Heading2"/>
@@ -1412,7 +1955,7 @@
         <w:t xml:space="preserve">4.4 Latent Construct(s)</w:t>
       </w:r>
     </w:p>
-    <w:bookmarkStart w:id="60" w:name="diagram-3"/>
+    <w:bookmarkStart w:id="61" w:name="diagram-3"/>
     <w:p>
       <w:pPr>
         <w:pStyle w:val="Heading3"/>
@@ -1434,7 +1977,7 @@
       <w:tr>
         <w:tc>
           <w:tcPr/>
-          <w:bookmarkStart w:id="59" w:name="fig-latent-construct"/>
+          <w:bookmarkStart w:id="60" w:name="fig-latent-construct"/>
           <w:p>
             <w:pPr>
               <w:pStyle w:val="Compact"/>
@@ -1445,18 +1988,18 @@
                 <wp:inline>
                   <wp:extent cx="5334000" cy="3001264"/>
                   <wp:effectExtent b="0" l="0" r="0" t="0"/>
-                  <wp:docPr descr="" title="" id="57" name="Picture"/>
+                  <wp:docPr descr="" title="" id="58" name="Picture"/>
                   <a:graphic>
                     <a:graphicData uri="http://schemas.openxmlformats.org/drawingml/2006/picture">
                       <pic:pic>
                         <pic:nvPicPr>
-                          <pic:cNvPr descr="Slide5.png" id="58" name="Picture"/>
+                          <pic:cNvPr descr="Slide5.png" id="59" name="Picture"/>
                           <pic:cNvPicPr>
                             <a:picLocks noChangeArrowheads="1" noChangeAspect="1"/>
                           </pic:cNvPicPr>
                         </pic:nvPicPr>
                         <pic:blipFill>
-                          <a:blip r:embed="rId56"/>
+                          <a:blip r:embed="rId57"/>
                           <a:stretch>
                             <a:fillRect/>
                           </a:stretch>
@@ -1496,12 +2039,12 @@
               <w:t xml:space="preserve">Figure 5: latent construct</w:t>
             </w:r>
           </w:p>
-          <w:bookmarkEnd w:id="59"/>
+          <w:bookmarkEnd w:id="60"/>
         </w:tc>
       </w:tr>
     </w:tbl>
-    <w:bookmarkEnd w:id="60"/>
-    <w:bookmarkStart w:id="61" w:name="equation-3"/>
+    <w:bookmarkEnd w:id="61"/>
+    <w:bookmarkStart w:id="62" w:name="equation-3"/>
     <w:p>
       <w:pPr>
         <w:pStyle w:val="Heading3"/>
@@ -1510,8 +2053,8 @@
         <w:t xml:space="preserve">4.4.2 Equation</w:t>
       </w:r>
     </w:p>
-    <w:bookmarkEnd w:id="61"/>
-    <w:bookmarkStart w:id="62" w:name="syntax-3"/>
+    <w:bookmarkEnd w:id="62"/>
+    <w:bookmarkStart w:id="63" w:name="syntax-3"/>
     <w:p>
       <w:pPr>
         <w:pStyle w:val="Heading3"/>
@@ -1520,9 +2063,56 @@
         <w:t xml:space="preserve">4.4.3 Syntax</w:t>
       </w:r>
     </w:p>
-    <w:bookmarkEnd w:id="62"/>
+    <w:p>
+      <w:pPr>
+        <w:pStyle w:val="SourceCode"/>
+      </w:pPr>
+      <w:r>
+        <w:rPr>
+          <w:rStyle w:val="NormalTok"/>
+        </w:rPr>
+        <w:t xml:space="preserve">sem </w:t>
+      </w:r>
+      <w:r>
+        <w:rPr>
+          <w:rStyle w:val="CommentTok"/>
+        </w:rPr>
+        <w:t xml:space="preserve">///</w:t>
+      </w:r>
+      <w:r>
+        <w:br/>
+      </w:r>
+      <w:r>
+        <w:rPr>
+          <w:rStyle w:val="NormalTok"/>
+        </w:rPr>
+        <w:t xml:space="preserve">  (P1 P2 SR1 SR2 administrative &lt;- X) </w:t>
+      </w:r>
+      <w:r>
+        <w:rPr>
+          <w:rStyle w:val="CommentTok"/>
+        </w:rPr>
+        <w:t xml:space="preserve">/// measurement</w:t>
+      </w:r>
+      <w:r>
+        <w:br/>
+      </w:r>
+      <w:r>
+        <w:rPr>
+          <w:rStyle w:val="NormalTok"/>
+        </w:rPr>
+        <w:t xml:space="preserve">  (outcome &lt;- covariates X) </w:t>
+      </w:r>
+      <w:r>
+        <w:rPr>
+          <w:rStyle w:val="CommentTok"/>
+        </w:rPr>
+        <w:t xml:space="preserve">// structural</w:t>
+      </w:r>
+    </w:p>
     <w:bookmarkEnd w:id="63"/>
-    <w:bookmarkStart w:id="71" w:name="Xbbb4e9837f84b6b82107dc65c92698e942b5174"/>
+    <w:bookmarkEnd w:id="64"/>
+    <w:bookmarkStart w:id="72" w:name="Xbbb4e9837f84b6b82107dc65c92698e942b5174"/>
     <w:p>
       <w:pPr>
         <w:pStyle w:val="Heading2"/>
@@ -1531,7 +2121,7 @@
         <w:t xml:space="preserve">4.5 Latent Profile Analysis (Person Centered Approach)</w:t>
       </w:r>
     </w:p>
-    <w:bookmarkStart w:id="68" w:name="diagram-4"/>
+    <w:bookmarkStart w:id="69" w:name="diagram-4"/>
     <w:p>
       <w:pPr>
         <w:pStyle w:val="Heading3"/>
@@ -1553,7 +2143,7 @@
       <w:tr>
         <w:tc>
           <w:tcPr/>
-          <w:bookmarkStart w:id="67" w:name="fig-latent-profile"/>
+          <w:bookmarkStart w:id="68" w:name="fig-latent-profile"/>
           <w:p>
             <w:pPr>
               <w:pStyle w:val="Compact"/>
@@ -1564,18 +2154,18 @@
                 <wp:inline>
                   <wp:extent cx="5334000" cy="3001264"/>
                   <wp:effectExtent b="0" l="0" r="0" t="0"/>
-                  <wp:docPr descr="" title="" id="65" name="Picture"/>
+                  <wp:docPr descr="" title="" id="66" name="Picture"/>
                   <a:graphic>
                     <a:graphicData uri="http://schemas.openxmlformats.org/drawingml/2006/picture">
                       <pic:pic>
                         <pic:nvPicPr>
-                          <pic:cNvPr descr="Slide6.png" id="66" name="Picture"/>
+                          <pic:cNvPr descr="Slide6.png" id="67" name="Picture"/>
                           <pic:cNvPicPr>
                             <a:picLocks noChangeArrowheads="1" noChangeAspect="1"/>
                           </pic:cNvPicPr>
                         </pic:nvPicPr>
                         <pic:blipFill>
-                          <a:blip r:embed="rId64"/>
+                          <a:blip r:embed="rId65"/>
                           <a:stretch>
                             <a:fillRect/>
                           </a:stretch>
@@ -1615,12 +2205,12 @@
               <w:t xml:space="preserve">Figure 6: latent profile</w:t>
             </w:r>
           </w:p>
-          <w:bookmarkEnd w:id="67"/>
+          <w:bookmarkEnd w:id="68"/>
         </w:tc>
       </w:tr>
     </w:tbl>
-    <w:bookmarkEnd w:id="68"/>
-    <w:bookmarkStart w:id="69" w:name="equation-4"/>
+    <w:bookmarkEnd w:id="69"/>
+    <w:bookmarkStart w:id="70" w:name="equation-4"/>
     <w:p>
       <w:pPr>
         <w:pStyle w:val="Heading3"/>
@@ -1629,8 +2219,8 @@
         <w:t xml:space="preserve">4.5.2 Equation</w:t>
       </w:r>
     </w:p>
-    <w:bookmarkEnd w:id="69"/>
-    <w:bookmarkStart w:id="70" w:name="syntax-4"/>
+    <w:bookmarkEnd w:id="70"/>
+    <w:bookmarkStart w:id="71" w:name="syntax-4"/>
     <w:p>
       <w:pPr>
         <w:pStyle w:val="Heading3"/>
@@ -1639,9 +2229,99 @@
         <w:t xml:space="preserve">4.5.3 Syntax</w:t>
       </w:r>
     </w:p>
-    <w:bookmarkEnd w:id="70"/>
+    <w:p>
+      <w:pPr>
+        <w:pStyle w:val="FirstParagraph"/>
+      </w:pPr>
+      <w:r>
+        <w:t xml:space="preserve">We first run a latent class analysis to generate latent underlying classes based upon the reports of discipline from the different reporterers</w:t>
+      </w:r>
+    </w:p>
+    <w:p>
+      <w:pPr>
+        <w:pStyle w:val="BodyText"/>
+      </w:pPr>
+      <w:r>
+        <w:t xml:space="preserve">In the syntax below, we estimate three latent classes. The actual number of latent classes is determined by running models with different numbers of latent classes, and comparing those models using</w:t>
+      </w:r>
+      <w:r>
+        <w:t xml:space="preserve"> </w:t>
+      </w:r>
+      <w:r>
+        <w:rPr>
+          <w:i/>
+          <w:iCs/>
+        </w:rPr>
+        <w:t xml:space="preserve">fit statistics</w:t>
+      </w:r>
+      <w:r>
+        <w:t xml:space="preserve">, and</w:t>
+      </w:r>
+      <w:r>
+        <w:t xml:space="preserve"> </w:t>
+      </w:r>
+      <w:r>
+        <w:rPr>
+          <w:i/>
+          <w:iCs/>
+        </w:rPr>
+        <w:t xml:space="preserve">likelihood ratio tests</w:t>
+      </w:r>
+      <w:r>
+        <w:t xml:space="preserve">.</w:t>
+      </w:r>
+    </w:p>
+    <w:p>
+      <w:pPr>
+        <w:pStyle w:val="SourceCode"/>
+      </w:pPr>
+      <w:r>
+        <w:rPr>
+          <w:rStyle w:val="NormalTok"/>
+        </w:rPr>
+        <w:t xml:space="preserve">gsem (P1 P2 SR1 SR2 administrative &lt;-, gaussian), (lclass(C 3))</w:t>
+      </w:r>
+    </w:p>
+    <w:p>
+      <w:pPr>
+        <w:pStyle w:val="FirstParagraph"/>
+      </w:pPr>
+      <w:r>
+        <w:t xml:space="preserve">We then use class membership to predict the outcome.</w:t>
+      </w:r>
+    </w:p>
+    <w:p>
+      <w:pPr>
+        <w:pStyle w:val="SourceCode"/>
+      </w:pPr>
+      <w:r>
+        <w:rPr>
+          <w:rStyle w:val="KeywordTok"/>
+        </w:rPr>
+        <w:t xml:space="preserve">regress</w:t>
+      </w:r>
+      <w:r>
+        <w:rPr>
+          <w:rStyle w:val="NormalTok"/>
+        </w:rPr>
+        <w:t xml:space="preserve"> outcome i.</w:t>
+      </w:r>
+      <w:r>
+        <w:rPr>
+          <w:rStyle w:val="KeywordTok"/>
+        </w:rPr>
+        <w:t xml:space="preserve">class</w:t>
+      </w:r>
+      <w:r>
+        <w:rPr>
+          <w:rStyle w:val="NormalTok"/>
+        </w:rPr>
+        <w:t xml:space="preserve"> covariates</w:t>
+      </w:r>
+    </w:p>
     <w:bookmarkEnd w:id="71"/>
-    <w:bookmarkStart w:id="80" w:name="network-analysis"/>
+    <w:bookmarkEnd w:id="72"/>
+    <w:bookmarkStart w:id="81" w:name="network-analysis"/>
     <w:p>
       <w:pPr>
         <w:pStyle w:val="Heading2"/>
@@ -1650,7 +2330,7 @@
         <w:t xml:space="preserve">4.6 Network Analysis</w:t>
       </w:r>
     </w:p>
-    <w:bookmarkStart w:id="76" w:name="diagram-5"/>
+    <w:bookmarkStart w:id="77" w:name="diagram-5"/>
     <w:p>
       <w:pPr>
         <w:pStyle w:val="Heading3"/>
@@ -1672,7 +2352,7 @@
       <w:tr>
         <w:tc>
           <w:tcPr/>
-          <w:bookmarkStart w:id="75" w:name="fig-network"/>
+          <w:bookmarkStart w:id="76" w:name="fig-network"/>
           <w:p>
             <w:pPr>
               <w:pStyle w:val="Compact"/>
@@ -1683,18 +2363,18 @@
                 <wp:inline>
                   <wp:extent cx="5334000" cy="3001264"/>
                   <wp:effectExtent b="0" l="0" r="0" t="0"/>
-                  <wp:docPr descr="" title="" id="73" name="Picture"/>
+                  <wp:docPr descr="" title="" id="74" name="Picture"/>
                   <a:graphic>
                     <a:graphicData uri="http://schemas.openxmlformats.org/drawingml/2006/picture">
                       <pic:pic>
                         <pic:nvPicPr>
-                          <pic:cNvPr descr="Slide7.png" id="74" name="Picture"/>
+                          <pic:cNvPr descr="Slide7.png" id="75" name="Picture"/>
                           <pic:cNvPicPr>
                             <a:picLocks noChangeArrowheads="1" noChangeAspect="1"/>
                           </pic:cNvPicPr>
                         </pic:nvPicPr>
                         <pic:blipFill>
-                          <a:blip r:embed="rId72"/>
+                          <a:blip r:embed="rId73"/>
                           <a:stretch>
                             <a:fillRect/>
                           </a:stretch>
@@ -1734,12 +2414,12 @@
               <w:t xml:space="preserve">Figure 7: network model</w:t>
             </w:r>
           </w:p>
-          <w:bookmarkEnd w:id="75"/>
+          <w:bookmarkEnd w:id="76"/>
         </w:tc>
       </w:tr>
     </w:tbl>
-    <w:bookmarkEnd w:id="76"/>
-    <w:bookmarkStart w:id="78" w:name="equation-5"/>
+    <w:bookmarkEnd w:id="77"/>
+    <w:bookmarkStart w:id="79" w:name="equation-5"/>
     <w:p>
       <w:pPr>
         <w:pStyle w:val="Heading3"/>
@@ -1752,7 +2432,7 @@
       <w:pPr>
         <w:pStyle w:val="FirstParagraph"/>
       </w:pPr>
-      <w:bookmarkStart w:id="77" w:name="eq-network-matrix"/>
+      <w:bookmarkStart w:id="78" w:name="eq-network-matrix"/>
       <m:oMathPara>
         <m:oMathParaPr>
           <m:jc m:val="center"/>
@@ -2261,16 +2941,16 @@
             </m:dPr>
             <m:e>
               <m:r>
-                <m:t>5</m:t>
+                <m:t>6</m:t>
               </m:r>
             </m:e>
           </m:d>
         </m:oMath>
       </m:oMathPara>
-      <w:bookmarkEnd w:id="77"/>
-    </w:p>
-    <w:bookmarkEnd w:id="78"/>
-    <w:bookmarkStart w:id="79" w:name="syntax-5"/>
+      <w:bookmarkEnd w:id="78"/>
+    </w:p>
+    <w:bookmarkEnd w:id="79"/>
+    <w:bookmarkStart w:id="80" w:name="syntax-5"/>
     <w:p>
       <w:pPr>
         <w:pStyle w:val="Heading3"/>
@@ -2281,18 +2961,24 @@
     </w:p>
     <w:p>
       <w:pPr>
-        <w:pStyle w:val="FirstParagraph"/>
-      </w:pPr>
-      <w:r>
-        <w:rPr>
-          <w:rStyle w:val="VerbatimChar"/>
-        </w:rPr>
-        <w:t xml:space="preserve">corr P1 P2 SR1 SR2 administrative outcome</w:t>
-      </w:r>
-    </w:p>
-    <w:bookmarkEnd w:id="79"/>
+        <w:pStyle w:val="SourceCode"/>
+      </w:pPr>
+      <w:r>
+        <w:rPr>
+          <w:rStyle w:val="FunctionTok"/>
+        </w:rPr>
+        <w:t xml:space="preserve">corr</w:t>
+      </w:r>
+      <w:r>
+        <w:rPr>
+          <w:rStyle w:val="NormalTok"/>
+        </w:rPr>
+        <w:t xml:space="preserve"> P1 P2 SR1 SR2 administrative outcome</w:t>
+      </w:r>
+    </w:p>
     <w:bookmarkEnd w:id="80"/>
-    <w:bookmarkStart w:id="81" w:name="multilevel-modeling"/>
+    <w:bookmarkEnd w:id="81"/>
+    <w:bookmarkStart w:id="82" w:name="multilevel-modeling"/>
     <w:p>
       <w:pPr>
         <w:pStyle w:val="Heading2"/>
@@ -2310,8 +2996,8 @@
         <w:t xml:space="preserve">Multilevel Modeling</w:t>
       </w:r>
     </w:p>
-    <w:bookmarkEnd w:id="81"/>
-    <w:bookmarkStart w:id="82" w:name="Xf403e5f0b2b7dd480aaf14fb96f6316f77d03ce"/>
+    <w:bookmarkEnd w:id="82"/>
+    <w:bookmarkStart w:id="83" w:name="Xf403e5f0b2b7dd480aaf14fb96f6316f77d03ce"/>
     <w:p>
       <w:pPr>
         <w:pStyle w:val="Heading2"/>
@@ -2329,8 +3015,8 @@
         <w:t xml:space="preserve">Classification and Regression Tree (CART) (Machine Learning)</w:t>
       </w:r>
     </w:p>
-    <w:bookmarkEnd w:id="82"/>
-    <w:bookmarkStart w:id="83" w:name="random-forest-machine-learning"/>
+    <w:bookmarkEnd w:id="83"/>
+    <w:bookmarkStart w:id="84" w:name="random-forest-machine-learning"/>
     <w:p>
       <w:pPr>
         <w:pStyle w:val="Heading2"/>
@@ -2348,8 +3034,8 @@
         <w:t xml:space="preserve">Random Forest (Machine Learning)</w:t>
       </w:r>
     </w:p>
-    <w:bookmarkEnd w:id="83"/>
     <w:bookmarkEnd w:id="84"/>
+    <w:bookmarkEnd w:id="85"/>
     <w:sectPr/>
   </w:body>
 </w:document>

</xml_diff>

<commit_message>
added key ideas & questions
</commit_message>
<xml_diff>
--- a/CAN-special-issue/multiple-methods-for-multiple-reporters.docx
+++ b/CAN-special-issue/multiple-methods-for-multiple-reporters.docx
@@ -31,7 +31,7 @@
         <w:pStyle w:val="Date"/>
       </w:pPr>
       <w:r>
-        <w:t xml:space="preserve">2025-05-31</w:t>
+        <w:t xml:space="preserve">2025-06-02</w:t>
       </w:r>
     </w:p>
     <w:sdt>
@@ -60,7 +60,7 @@
         </w:p>
       </w:sdtContent>
     </w:sdt>
-    <w:bookmarkStart w:id="20" w:name="background"/>
+    <w:bookmarkStart w:id="23" w:name="background"/>
     <w:p>
       <w:pPr>
         <w:pStyle w:val="Heading1"/>
@@ -133,8 +133,205 @@
         <w:t xml:space="preserve">In the manuscript below, we employ multiple strategies to estimate the relationship of these multiple reports from multiple reporters at multiple time points to a mental health outcome. We compare and contrast the advantages and disadvantages of these different methods, and conclude the manuscript with suggestions on optimal methodological approaches to confront the methodological challenges that are posed by having multiple reports from multiple reporters at multiple time points.</w:t>
       </w:r>
     </w:p>
-    <w:bookmarkEnd w:id="20"/>
-    <w:bookmarkStart w:id="25" w:name="basic-conceptual-model"/>
+    <w:tbl>
+      <w:tblPr>
+        <w:tblStyle w:val="Table"/>
+        <w:tblLook w:firstRow="0" w:lastRow="0" w:firstColumn="0" w:lastColumn="0" w:noHBand="0" w:noVBand="0" w:val="0000"/>
+        <w:tblBorders>
+          <w:left w:val="single" w:sz="24" w:space="0" w:color="0758E5"/>
+          <w:right w:val="single" w:sz="4" w:space="0" w:color="0758E5"/>
+          <w:top w:val="single" w:sz="4" w:space="0" w:color="0758E5"/>
+          <w:bottom w:val="single" w:sz="4" w:space="0" w:color="0758E5"/>
+        </w:tblBorders>
+        <w:tblCellMar>
+          <w:left w:w="144" w:type="dxa"/>
+          <w:right w:w="144" w:type="dxa"/>
+        </w:tblCellMar>
+        <w:tblInd w:w="164" w:type="dxa"/>
+        <w:tblW w:type="pct" w:w="100%"/>
+      </w:tblPr>
+      <w:tr>
+        <w:trPr>
+          <w:cantSplit/>
+        </w:trPr>
+        <w:tc>
+          <w:tcPr>
+            <w:shd w:color="auto" w:fill="dae6fb" w:val="clear"/>
+            <w:tcMar>
+              <w:top w:w="92" w:type="dxa"/>
+              <w:bottom w:w="92" w:type="dxa"/>
+            </w:tcMar>
+          </w:tcPr>
+          <w:p>
+            <w:pPr>
+              <w:pStyle w:val="BodyText"/>
+            </w:pPr>
+            <w:pPr>
+              <w:spacing w:before="0" w:after="0"/>
+              <w:textAlignment w:val="center"/>
+            </w:pPr>
+            <w:r>
+              <w:drawing>
+                <wp:inline>
+                  <wp:extent cx="152400" cy="152400"/>
+                  <wp:effectExtent b="0" l="0" r="0" t="0"/>
+                  <wp:docPr descr="" title="" id="21" name="Picture"/>
+                  <a:graphic>
+                    <a:graphicData uri="http://schemas.openxmlformats.org/drawingml/2006/picture">
+                      <pic:pic>
+                        <pic:nvPicPr>
+                          <pic:cNvPr descr="/Applications/quarto/share/formats/docx/note.png" id="22" name="Picture"/>
+                          <pic:cNvPicPr>
+                            <a:picLocks noChangeArrowheads="1" noChangeAspect="1"/>
+                          </pic:cNvPicPr>
+                        </pic:nvPicPr>
+                        <pic:blipFill>
+                          <a:blip r:embed="rId20"/>
+                          <a:stretch>
+                            <a:fillRect/>
+                          </a:stretch>
+                        </pic:blipFill>
+                        <pic:spPr bwMode="auto">
+                          <a:xfrm>
+                            <a:off x="0" y="0"/>
+                            <a:ext cx="152400" cy="152400"/>
+                          </a:xfrm>
+                          <a:prstGeom prst="rect">
+                            <a:avLst/>
+                          </a:prstGeom>
+                          <a:noFill/>
+                          <a:ln w="9525">
+                            <a:noFill/>
+                            <a:headEnd/>
+                            <a:tailEnd/>
+                          </a:ln>
+                        </pic:spPr>
+                      </pic:pic>
+                    </a:graphicData>
+                  </a:graphic>
+                </wp:inline>
+              </w:drawing>
+            </w:r>
+            <w:r>
+              <w:t xml:space="preserve"> </w:t>
+            </w:r>
+            <w:r>
+              <w:t xml:space="preserve"> </w:t>
+            </w:r>
+            <w:r>
+              <w:t xml:space="preserve">Note 1: Key Ideas or Questions</w:t>
+            </w:r>
+          </w:p>
+        </w:tc>
+      </w:tr>
+      <w:tr>
+        <w:trPr>
+          <w:cantSplit/>
+        </w:trPr>
+        <w:tc>
+          <w:tcPr>
+            <w:tcMar>
+              <w:top w:w="108" w:type="dxa"/>
+              <w:bottom w:w="108" w:type="dxa"/>
+            </w:tcMar>
+          </w:tcPr>
+          <w:p>
+            <w:pPr>
+              <w:pStyle w:val="Compact"/>
+              <w:numPr>
+                <w:ilvl w:val="0"/>
+                <w:numId w:val="1001"/>
+              </w:numPr>
+            </w:pPr>
+            <w:r>
+              <w:t xml:space="preserve">Many sources in the literature note that data can come from multiple reporters. It is often suggested that it is important to</w:t>
+            </w:r>
+            <w:r>
+              <w:t xml:space="preserve"> </w:t>
+            </w:r>
+            <w:r>
+              <w:rPr>
+                <w:i/>
+                <w:iCs/>
+              </w:rPr>
+              <w:t xml:space="preserve">triangulate</w:t>
+            </w:r>
+            <w:r>
+              <w:t xml:space="preserve"> </w:t>
+            </w:r>
+            <w:r>
+              <w:t xml:space="preserve">these different sources of information, yet what is meant exactly, or operationally, by such</w:t>
+            </w:r>
+            <w:r>
+              <w:t xml:space="preserve"> </w:t>
+            </w:r>
+            <w:r>
+              <w:rPr>
+                <w:i/>
+                <w:iCs/>
+              </w:rPr>
+              <w:t xml:space="preserve">triangulation</w:t>
+            </w:r>
+            <w:r>
+              <w:t xml:space="preserve"> </w:t>
+            </w:r>
+            <w:r>
+              <w:t xml:space="preserve">is often unclear.</w:t>
+            </w:r>
+          </w:p>
+          <w:p>
+            <w:pPr>
+              <w:pStyle w:val="Compact"/>
+              <w:numPr>
+                <w:ilvl w:val="0"/>
+                <w:numId w:val="1001"/>
+              </w:numPr>
+            </w:pPr>
+            <w:r>
+              <w:t xml:space="preserve">How do the different methods highlight, or not highlight:</w:t>
+            </w:r>
+          </w:p>
+          <w:p>
+            <w:pPr>
+              <w:pStyle w:val="Compact"/>
+              <w:numPr>
+                <w:ilvl w:val="1"/>
+                <w:numId w:val="1002"/>
+              </w:numPr>
+            </w:pPr>
+            <w:r>
+              <w:t xml:space="preserve">The differences between prospective and retrospective reports, especially in predicting outcomes?</w:t>
+            </w:r>
+          </w:p>
+          <w:p>
+            <w:pPr>
+              <w:pStyle w:val="Compact"/>
+              <w:numPr>
+                <w:ilvl w:val="1"/>
+                <w:numId w:val="1002"/>
+              </w:numPr>
+            </w:pPr>
+            <w:r>
+              <w:t xml:space="preserve">The level of agreement or disagreement between different reporters?</w:t>
+            </w:r>
+          </w:p>
+          <w:p>
+            <w:pPr>
+              <w:pStyle w:val="Compact"/>
+              <w:numPr>
+                <w:ilvl w:val="1"/>
+                <w:numId w:val="1002"/>
+              </w:numPr>
+            </w:pPr>
+            <w:r>
+              <w:t xml:space="preserve">Issues of severity, chronicity, timing and developmental stages across reporters?</w:t>
+            </w:r>
+          </w:p>
+        </w:tc>
+      </w:tr>
+    </w:tbl>
+    <w:bookmarkEnd w:id="23"/>
+    <w:bookmarkStart w:id="28" w:name="basic-conceptual-model"/>
     <w:p>
       <w:pPr>
         <w:pStyle w:val="Heading1"/>
@@ -164,7 +361,7 @@
       <w:tr>
         <w:tc>
           <w:tcPr/>
-          <w:bookmarkStart w:id="24" w:name="fig-conceptual"/>
+          <w:bookmarkStart w:id="27" w:name="fig-conceptual"/>
           <w:p>
             <w:pPr>
               <w:pStyle w:val="Compact"/>
@@ -175,18 +372,18 @@
                 <wp:inline>
                   <wp:extent cx="5334000" cy="3001264"/>
                   <wp:effectExtent b="0" l="0" r="0" t="0"/>
-                  <wp:docPr descr="" title="" id="22" name="Picture"/>
+                  <wp:docPr descr="" title="" id="25" name="Picture"/>
                   <a:graphic>
                     <a:graphicData uri="http://schemas.openxmlformats.org/drawingml/2006/picture">
                       <pic:pic>
                         <pic:nvPicPr>
-                          <pic:cNvPr descr="Slide1.png" id="23" name="Picture"/>
+                          <pic:cNvPr descr="Slide1.png" id="26" name="Picture"/>
                           <pic:cNvPicPr>
                             <a:picLocks noChangeArrowheads="1" noChangeAspect="1"/>
                           </pic:cNvPicPr>
                         </pic:nvPicPr>
                         <pic:blipFill>
-                          <a:blip r:embed="rId21"/>
+                          <a:blip r:embed="rId24"/>
                           <a:stretch>
                             <a:fillRect/>
                           </a:stretch>
@@ -226,12 +423,12 @@
               <w:t xml:space="preserve">Figure 1: conceptual model</w:t>
             </w:r>
           </w:p>
-          <w:bookmarkEnd w:id="24"/>
+          <w:bookmarkEnd w:id="27"/>
         </w:tc>
       </w:tr>
     </w:tbl>
-    <w:bookmarkEnd w:id="25"/>
-    <w:bookmarkStart w:id="27" w:name="variable-abbreviations"/>
+    <w:bookmarkEnd w:id="28"/>
+    <w:bookmarkStart w:id="30" w:name="variable-abbreviations"/>
     <w:p>
       <w:pPr>
         <w:pStyle w:val="Heading1"/>
@@ -261,7 +458,7 @@
       <w:tr>
         <w:tc>
           <w:tcPr/>
-          <w:bookmarkStart w:id="26" w:name="tbl-variables"/>
+          <w:bookmarkStart w:id="29" w:name="tbl-variables"/>
           <w:p>
             <w:pPr>
               <w:jc w:val="center"/>
@@ -526,13 +723,13 @@
               </w:tc>
             </w:tr>
           </w:tbl>
-          <w:bookmarkEnd w:id="26"/>
+          <w:bookmarkEnd w:id="29"/>
           <w:p/>
         </w:tc>
       </w:tr>
     </w:tbl>
-    <w:bookmarkEnd w:id="27"/>
-    <w:bookmarkStart w:id="85" w:name="methods"/>
+    <w:bookmarkEnd w:id="30"/>
+    <w:bookmarkStart w:id="88" w:name="methods"/>
     <w:p>
       <w:pPr>
         <w:pStyle w:val="Heading1"/>
@@ -541,7 +738,7 @@
         <w:t xml:space="preserve">4. Methods</w:t>
       </w:r>
     </w:p>
-    <w:bookmarkStart w:id="36" w:name="ols-regression"/>
+    <w:bookmarkStart w:id="39" w:name="ols-regression"/>
     <w:p>
       <w:pPr>
         <w:pStyle w:val="Heading2"/>
@@ -584,7 +781,7 @@
         <w:t xml:space="preserve">.</w:t>
       </w:r>
     </w:p>
-    <w:bookmarkStart w:id="32" w:name="diagram"/>
+    <w:bookmarkStart w:id="35" w:name="diagram"/>
     <w:p>
       <w:pPr>
         <w:pStyle w:val="Heading3"/>
@@ -606,7 +803,7 @@
       <w:tr>
         <w:tc>
           <w:tcPr/>
-          <w:bookmarkStart w:id="31" w:name="fig-OLS"/>
+          <w:bookmarkStart w:id="34" w:name="fig-OLS"/>
           <w:p>
             <w:pPr>
               <w:pStyle w:val="Compact"/>
@@ -617,18 +814,18 @@
                 <wp:inline>
                   <wp:extent cx="5334000" cy="3001264"/>
                   <wp:effectExtent b="0" l="0" r="0" t="0"/>
-                  <wp:docPr descr="" title="" id="29" name="Picture"/>
+                  <wp:docPr descr="" title="" id="32" name="Picture"/>
                   <a:graphic>
                     <a:graphicData uri="http://schemas.openxmlformats.org/drawingml/2006/picture">
                       <pic:pic>
                         <pic:nvPicPr>
-                          <pic:cNvPr descr="Slide2.png" id="30" name="Picture"/>
+                          <pic:cNvPr descr="Slide2.png" id="33" name="Picture"/>
                           <pic:cNvPicPr>
                             <a:picLocks noChangeArrowheads="1" noChangeAspect="1"/>
                           </pic:cNvPicPr>
                         </pic:nvPicPr>
                         <pic:blipFill>
-                          <a:blip r:embed="rId28"/>
+                          <a:blip r:embed="rId31"/>
                           <a:stretch>
                             <a:fillRect/>
                           </a:stretch>
@@ -668,12 +865,12 @@
               <w:t xml:space="preserve">Figure 2: OLS</w:t>
             </w:r>
           </w:p>
-          <w:bookmarkEnd w:id="31"/>
+          <w:bookmarkEnd w:id="34"/>
         </w:tc>
       </w:tr>
     </w:tbl>
-    <w:bookmarkEnd w:id="32"/>
-    <w:bookmarkStart w:id="34" w:name="equation"/>
+    <w:bookmarkEnd w:id="35"/>
+    <w:bookmarkStart w:id="37" w:name="equation"/>
     <w:p>
       <w:pPr>
         <w:pStyle w:val="Heading3"/>
@@ -686,7 +883,7 @@
       <w:pPr>
         <w:pStyle w:val="FirstParagraph"/>
       </w:pPr>
-      <w:bookmarkStart w:id="33" w:name="eq-OLS"/>
+      <w:bookmarkStart w:id="36" w:name="eq-OLS"/>
       <m:oMathPara>
         <m:oMathParaPr>
           <m:jc m:val="center"/>
@@ -852,10 +1049,10 @@
           </m:d>
         </m:oMath>
       </m:oMathPara>
-      <w:bookmarkEnd w:id="33"/>
-    </w:p>
-    <w:bookmarkEnd w:id="34"/>
-    <w:bookmarkStart w:id="35" w:name="syntax"/>
+      <w:bookmarkEnd w:id="36"/>
+    </w:p>
+    <w:bookmarkEnd w:id="37"/>
+    <w:bookmarkStart w:id="38" w:name="syntax"/>
     <w:p>
       <w:pPr>
         <w:pStyle w:val="Heading3"/>
@@ -912,9 +1109,9 @@
         <w:t xml:space="preserve">or</w:t>
       </w:r>
     </w:p>
-    <w:bookmarkEnd w:id="35"/>
-    <w:bookmarkEnd w:id="36"/>
-    <w:bookmarkStart w:id="47" w:name="summing-across-reporters"/>
+    <w:bookmarkEnd w:id="38"/>
+    <w:bookmarkEnd w:id="39"/>
+    <w:bookmarkStart w:id="50" w:name="summing-across-reporters"/>
     <w:p>
       <w:pPr>
         <w:pStyle w:val="Heading2"/>
@@ -923,7 +1120,7 @@
         <w:t xml:space="preserve">4.2 Summing Across Reporters</w:t>
       </w:r>
     </w:p>
-    <w:bookmarkStart w:id="41" w:name="diagram-1"/>
+    <w:bookmarkStart w:id="44" w:name="diagram-1"/>
     <w:p>
       <w:pPr>
         <w:pStyle w:val="Heading3"/>
@@ -945,7 +1142,7 @@
       <w:tr>
         <w:tc>
           <w:tcPr/>
-          <w:bookmarkStart w:id="40" w:name="fig-sum"/>
+          <w:bookmarkStart w:id="43" w:name="fig-sum"/>
           <w:p>
             <w:pPr>
               <w:pStyle w:val="Compact"/>
@@ -956,18 +1153,18 @@
                 <wp:inline>
                   <wp:extent cx="5334000" cy="3001264"/>
                   <wp:effectExtent b="0" l="0" r="0" t="0"/>
-                  <wp:docPr descr="" title="" id="38" name="Picture"/>
+                  <wp:docPr descr="" title="" id="41" name="Picture"/>
                   <a:graphic>
                     <a:graphicData uri="http://schemas.openxmlformats.org/drawingml/2006/picture">
                       <pic:pic>
                         <pic:nvPicPr>
-                          <pic:cNvPr descr="Slide3.png" id="39" name="Picture"/>
+                          <pic:cNvPr descr="Slide3.png" id="42" name="Picture"/>
                           <pic:cNvPicPr>
                             <a:picLocks noChangeArrowheads="1" noChangeAspect="1"/>
                           </pic:cNvPicPr>
                         </pic:nvPicPr>
                         <pic:blipFill>
-                          <a:blip r:embed="rId37"/>
+                          <a:blip r:embed="rId40"/>
                           <a:stretch>
                             <a:fillRect/>
                           </a:stretch>
@@ -1007,12 +1204,12 @@
               <w:t xml:space="preserve">Figure 3: summing across reporters</w:t>
             </w:r>
           </w:p>
-          <w:bookmarkEnd w:id="40"/>
+          <w:bookmarkEnd w:id="43"/>
         </w:tc>
       </w:tr>
     </w:tbl>
-    <w:bookmarkEnd w:id="41"/>
-    <w:bookmarkStart w:id="45" w:name="equation-1"/>
+    <w:bookmarkEnd w:id="44"/>
+    <w:bookmarkStart w:id="48" w:name="equation-1"/>
     <w:p>
       <w:pPr>
         <w:pStyle w:val="Heading3"/>
@@ -1033,7 +1230,7 @@
       <w:pPr>
         <w:pStyle w:val="BodyText"/>
       </w:pPr>
-      <w:bookmarkStart w:id="42" w:name="eq-average-parental"/>
+      <w:bookmarkStart w:id="45" w:name="eq-average-parental"/>
       <m:oMathPara>
         <m:oMathParaPr>
           <m:jc m:val="center"/>
@@ -1096,7 +1293,7 @@
           </m:d>
         </m:oMath>
       </m:oMathPara>
-      <w:bookmarkEnd w:id="42"/>
+      <w:bookmarkEnd w:id="45"/>
     </w:p>
     <w:p>
       <w:pPr>
@@ -1110,7 +1307,7 @@
       <w:pPr>
         <w:pStyle w:val="BodyText"/>
       </w:pPr>
-      <w:bookmarkStart w:id="43" w:name="eq-average-self"/>
+      <w:bookmarkStart w:id="46" w:name="eq-average-self"/>
       <m:oMathPara>
         <m:oMathParaPr>
           <m:jc m:val="center"/>
@@ -1182,7 +1379,7 @@
           </m:d>
         </m:oMath>
       </m:oMathPara>
-      <w:bookmarkEnd w:id="43"/>
+      <w:bookmarkEnd w:id="46"/>
     </w:p>
     <w:p>
       <w:pPr>
@@ -1196,7 +1393,7 @@
       <w:pPr>
         <w:pStyle w:val="BodyText"/>
       </w:pPr>
-      <w:bookmarkStart w:id="44" w:name="eq-average-reporters"/>
+      <w:bookmarkStart w:id="47" w:name="eq-average-reporters"/>
       <m:oMathPara>
         <m:oMathParaPr>
           <m:jc m:val="center"/>
@@ -1330,10 +1527,10 @@
           </m:d>
         </m:oMath>
       </m:oMathPara>
-      <w:bookmarkEnd w:id="44"/>
-    </w:p>
-    <w:bookmarkEnd w:id="45"/>
-    <w:bookmarkStart w:id="46" w:name="syntax-1"/>
+      <w:bookmarkEnd w:id="47"/>
+    </w:p>
+    <w:bookmarkEnd w:id="48"/>
+    <w:bookmarkStart w:id="49" w:name="syntax-1"/>
     <w:p>
       <w:pPr>
         <w:pStyle w:val="Heading3"/>
@@ -1413,9 +1610,9 @@
         <w:t xml:space="preserve"> outcome P SR administrative covariates</w:t>
       </w:r>
     </w:p>
-    <w:bookmarkEnd w:id="46"/>
-    <w:bookmarkEnd w:id="47"/>
-    <w:bookmarkStart w:id="56" w:name="path-model"/>
+    <w:bookmarkEnd w:id="49"/>
+    <w:bookmarkEnd w:id="50"/>
+    <w:bookmarkStart w:id="59" w:name="path-model"/>
     <w:p>
       <w:pPr>
         <w:pStyle w:val="Heading2"/>
@@ -1424,7 +1621,7 @@
         <w:t xml:space="preserve">4.3 Path Model</w:t>
       </w:r>
     </w:p>
-    <w:bookmarkStart w:id="52" w:name="diagram-2"/>
+    <w:bookmarkStart w:id="55" w:name="diagram-2"/>
     <w:p>
       <w:pPr>
         <w:pStyle w:val="Heading3"/>
@@ -1446,7 +1643,7 @@
       <w:tr>
         <w:tc>
           <w:tcPr/>
-          <w:bookmarkStart w:id="51" w:name="fig-path"/>
+          <w:bookmarkStart w:id="54" w:name="fig-path"/>
           <w:p>
             <w:pPr>
               <w:pStyle w:val="Compact"/>
@@ -1457,18 +1654,18 @@
                 <wp:inline>
                   <wp:extent cx="5334000" cy="3001264"/>
                   <wp:effectExtent b="0" l="0" r="0" t="0"/>
-                  <wp:docPr descr="" title="" id="49" name="Picture"/>
+                  <wp:docPr descr="" title="" id="52" name="Picture"/>
                   <a:graphic>
                     <a:graphicData uri="http://schemas.openxmlformats.org/drawingml/2006/picture">
                       <pic:pic>
                         <pic:nvPicPr>
-                          <pic:cNvPr descr="Slide4.png" id="50" name="Picture"/>
+                          <pic:cNvPr descr="Slide4.png" id="53" name="Picture"/>
                           <pic:cNvPicPr>
                             <a:picLocks noChangeArrowheads="1" noChangeAspect="1"/>
                           </pic:cNvPicPr>
                         </pic:nvPicPr>
                         <pic:blipFill>
-                          <a:blip r:embed="rId48"/>
+                          <a:blip r:embed="rId51"/>
                           <a:stretch>
                             <a:fillRect/>
                           </a:stretch>
@@ -1508,12 +1705,12 @@
               <w:t xml:space="preserve">Figure 4: path model</w:t>
             </w:r>
           </w:p>
-          <w:bookmarkEnd w:id="51"/>
+          <w:bookmarkEnd w:id="54"/>
         </w:tc>
       </w:tr>
     </w:tbl>
-    <w:bookmarkEnd w:id="52"/>
-    <w:bookmarkStart w:id="54" w:name="equation-2"/>
+    <w:bookmarkEnd w:id="55"/>
+    <w:bookmarkStart w:id="57" w:name="equation-2"/>
     <w:p>
       <w:pPr>
         <w:pStyle w:val="Heading3"/>
@@ -1526,7 +1723,7 @@
       <w:pPr>
         <w:pStyle w:val="FirstParagraph"/>
       </w:pPr>
-      <w:bookmarkStart w:id="53" w:name="eq-path"/>
+      <w:bookmarkStart w:id="56" w:name="eq-path"/>
       <m:oMathPara>
         <m:oMathParaPr>
           <m:jc m:val="center"/>
@@ -1692,7 +1889,7 @@
           </m:d>
         </m:oMath>
       </m:oMathPara>
-      <w:bookmarkEnd w:id="53"/>
+      <w:bookmarkEnd w:id="56"/>
     </w:p>
     <w:p>
       <w:pPr>
@@ -1836,8 +2033,8 @@
         </m:oMath>
       </m:oMathPara>
     </w:p>
-    <w:bookmarkEnd w:id="54"/>
-    <w:bookmarkStart w:id="55" w:name="syntax-2"/>
+    <w:bookmarkEnd w:id="57"/>
+    <w:bookmarkStart w:id="58" w:name="syntax-2"/>
     <w:p>
       <w:pPr>
         <w:pStyle w:val="Heading3"/>
@@ -1944,9 +2141,9 @@
         <w:t xml:space="preserve">// correlated errors</w:t>
       </w:r>
     </w:p>
-    <w:bookmarkEnd w:id="55"/>
-    <w:bookmarkEnd w:id="56"/>
-    <w:bookmarkStart w:id="64" w:name="latent-constructs"/>
+    <w:bookmarkEnd w:id="58"/>
+    <w:bookmarkEnd w:id="59"/>
+    <w:bookmarkStart w:id="67" w:name="latent-constructs"/>
     <w:p>
       <w:pPr>
         <w:pStyle w:val="Heading2"/>
@@ -1955,7 +2152,7 @@
         <w:t xml:space="preserve">4.4 Latent Construct(s)</w:t>
       </w:r>
     </w:p>
-    <w:bookmarkStart w:id="61" w:name="diagram-3"/>
+    <w:bookmarkStart w:id="64" w:name="diagram-3"/>
     <w:p>
       <w:pPr>
         <w:pStyle w:val="Heading3"/>
@@ -1977,7 +2174,7 @@
       <w:tr>
         <w:tc>
           <w:tcPr/>
-          <w:bookmarkStart w:id="60" w:name="fig-latent-construct"/>
+          <w:bookmarkStart w:id="63" w:name="fig-latent-construct"/>
           <w:p>
             <w:pPr>
               <w:pStyle w:val="Compact"/>
@@ -1988,18 +2185,18 @@
                 <wp:inline>
                   <wp:extent cx="5334000" cy="3001264"/>
                   <wp:effectExtent b="0" l="0" r="0" t="0"/>
-                  <wp:docPr descr="" title="" id="58" name="Picture"/>
+                  <wp:docPr descr="" title="" id="61" name="Picture"/>
                   <a:graphic>
                     <a:graphicData uri="http://schemas.openxmlformats.org/drawingml/2006/picture">
                       <pic:pic>
                         <pic:nvPicPr>
-                          <pic:cNvPr descr="Slide5.png" id="59" name="Picture"/>
+                          <pic:cNvPr descr="Slide5.png" id="62" name="Picture"/>
                           <pic:cNvPicPr>
                             <a:picLocks noChangeArrowheads="1" noChangeAspect="1"/>
                           </pic:cNvPicPr>
                         </pic:nvPicPr>
                         <pic:blipFill>
-                          <a:blip r:embed="rId57"/>
+                          <a:blip r:embed="rId60"/>
                           <a:stretch>
                             <a:fillRect/>
                           </a:stretch>
@@ -2039,12 +2236,12 @@
               <w:t xml:space="preserve">Figure 5: latent construct</w:t>
             </w:r>
           </w:p>
-          <w:bookmarkEnd w:id="60"/>
+          <w:bookmarkEnd w:id="63"/>
         </w:tc>
       </w:tr>
     </w:tbl>
-    <w:bookmarkEnd w:id="61"/>
-    <w:bookmarkStart w:id="62" w:name="equation-3"/>
+    <w:bookmarkEnd w:id="64"/>
+    <w:bookmarkStart w:id="65" w:name="equation-3"/>
     <w:p>
       <w:pPr>
         <w:pStyle w:val="Heading3"/>
@@ -2053,8 +2250,8 @@
         <w:t xml:space="preserve">4.4.2 Equation</w:t>
       </w:r>
     </w:p>
-    <w:bookmarkEnd w:id="62"/>
-    <w:bookmarkStart w:id="63" w:name="syntax-3"/>
+    <w:bookmarkEnd w:id="65"/>
+    <w:bookmarkStart w:id="66" w:name="syntax-3"/>
     <w:p>
       <w:pPr>
         <w:pStyle w:val="Heading3"/>
@@ -2110,9 +2307,9 @@
         <w:t xml:space="preserve">// structural</w:t>
       </w:r>
     </w:p>
-    <w:bookmarkEnd w:id="63"/>
-    <w:bookmarkEnd w:id="64"/>
-    <w:bookmarkStart w:id="72" w:name="Xbbb4e9837f84b6b82107dc65c92698e942b5174"/>
+    <w:bookmarkEnd w:id="66"/>
+    <w:bookmarkEnd w:id="67"/>
+    <w:bookmarkStart w:id="75" w:name="Xbbb4e9837f84b6b82107dc65c92698e942b5174"/>
     <w:p>
       <w:pPr>
         <w:pStyle w:val="Heading2"/>
@@ -2121,7 +2318,7 @@
         <w:t xml:space="preserve">4.5 Latent Profile Analysis (Person Centered Approach)</w:t>
       </w:r>
     </w:p>
-    <w:bookmarkStart w:id="69" w:name="diagram-4"/>
+    <w:bookmarkStart w:id="72" w:name="diagram-4"/>
     <w:p>
       <w:pPr>
         <w:pStyle w:val="Heading3"/>
@@ -2143,7 +2340,7 @@
       <w:tr>
         <w:tc>
           <w:tcPr/>
-          <w:bookmarkStart w:id="68" w:name="fig-latent-profile"/>
+          <w:bookmarkStart w:id="71" w:name="fig-latent-profile"/>
           <w:p>
             <w:pPr>
               <w:pStyle w:val="Compact"/>
@@ -2154,18 +2351,18 @@
                 <wp:inline>
                   <wp:extent cx="5334000" cy="3001264"/>
                   <wp:effectExtent b="0" l="0" r="0" t="0"/>
-                  <wp:docPr descr="" title="" id="66" name="Picture"/>
+                  <wp:docPr descr="" title="" id="69" name="Picture"/>
                   <a:graphic>
                     <a:graphicData uri="http://schemas.openxmlformats.org/drawingml/2006/picture">
                       <pic:pic>
                         <pic:nvPicPr>
-                          <pic:cNvPr descr="Slide6.png" id="67" name="Picture"/>
+                          <pic:cNvPr descr="Slide6.png" id="70" name="Picture"/>
                           <pic:cNvPicPr>
                             <a:picLocks noChangeArrowheads="1" noChangeAspect="1"/>
                           </pic:cNvPicPr>
                         </pic:nvPicPr>
                         <pic:blipFill>
-                          <a:blip r:embed="rId65"/>
+                          <a:blip r:embed="rId68"/>
                           <a:stretch>
                             <a:fillRect/>
                           </a:stretch>
@@ -2205,12 +2402,12 @@
               <w:t xml:space="preserve">Figure 6: latent profile</w:t>
             </w:r>
           </w:p>
-          <w:bookmarkEnd w:id="68"/>
+          <w:bookmarkEnd w:id="71"/>
         </w:tc>
       </w:tr>
     </w:tbl>
-    <w:bookmarkEnd w:id="69"/>
-    <w:bookmarkStart w:id="70" w:name="equation-4"/>
+    <w:bookmarkEnd w:id="72"/>
+    <w:bookmarkStart w:id="73" w:name="equation-4"/>
     <w:p>
       <w:pPr>
         <w:pStyle w:val="Heading3"/>
@@ -2219,8 +2416,8 @@
         <w:t xml:space="preserve">4.5.2 Equation</w:t>
       </w:r>
     </w:p>
-    <w:bookmarkEnd w:id="70"/>
-    <w:bookmarkStart w:id="71" w:name="syntax-4"/>
+    <w:bookmarkEnd w:id="73"/>
+    <w:bookmarkStart w:id="74" w:name="syntax-4"/>
     <w:p>
       <w:pPr>
         <w:pStyle w:val="Heading3"/>
@@ -2319,9 +2516,9 @@
         <w:t xml:space="preserve"> covariates</w:t>
       </w:r>
     </w:p>
-    <w:bookmarkEnd w:id="71"/>
-    <w:bookmarkEnd w:id="72"/>
-    <w:bookmarkStart w:id="81" w:name="network-analysis"/>
+    <w:bookmarkEnd w:id="74"/>
+    <w:bookmarkEnd w:id="75"/>
+    <w:bookmarkStart w:id="84" w:name="network-analysis"/>
     <w:p>
       <w:pPr>
         <w:pStyle w:val="Heading2"/>
@@ -2330,7 +2527,7 @@
         <w:t xml:space="preserve">4.6 Network Analysis</w:t>
       </w:r>
     </w:p>
-    <w:bookmarkStart w:id="77" w:name="diagram-5"/>
+    <w:bookmarkStart w:id="80" w:name="diagram-5"/>
     <w:p>
       <w:pPr>
         <w:pStyle w:val="Heading3"/>
@@ -2352,7 +2549,7 @@
       <w:tr>
         <w:tc>
           <w:tcPr/>
-          <w:bookmarkStart w:id="76" w:name="fig-network"/>
+          <w:bookmarkStart w:id="79" w:name="fig-network"/>
           <w:p>
             <w:pPr>
               <w:pStyle w:val="Compact"/>
@@ -2363,18 +2560,18 @@
                 <wp:inline>
                   <wp:extent cx="5334000" cy="3001264"/>
                   <wp:effectExtent b="0" l="0" r="0" t="0"/>
-                  <wp:docPr descr="" title="" id="74" name="Picture"/>
+                  <wp:docPr descr="" title="" id="77" name="Picture"/>
                   <a:graphic>
                     <a:graphicData uri="http://schemas.openxmlformats.org/drawingml/2006/picture">
                       <pic:pic>
                         <pic:nvPicPr>
-                          <pic:cNvPr descr="Slide7.png" id="75" name="Picture"/>
+                          <pic:cNvPr descr="Slide7.png" id="78" name="Picture"/>
                           <pic:cNvPicPr>
                             <a:picLocks noChangeArrowheads="1" noChangeAspect="1"/>
                           </pic:cNvPicPr>
                         </pic:nvPicPr>
                         <pic:blipFill>
-                          <a:blip r:embed="rId73"/>
+                          <a:blip r:embed="rId76"/>
                           <a:stretch>
                             <a:fillRect/>
                           </a:stretch>
@@ -2414,12 +2611,12 @@
               <w:t xml:space="preserve">Figure 7: network model</w:t>
             </w:r>
           </w:p>
-          <w:bookmarkEnd w:id="76"/>
+          <w:bookmarkEnd w:id="79"/>
         </w:tc>
       </w:tr>
     </w:tbl>
-    <w:bookmarkEnd w:id="77"/>
-    <w:bookmarkStart w:id="79" w:name="equation-5"/>
+    <w:bookmarkEnd w:id="80"/>
+    <w:bookmarkStart w:id="82" w:name="equation-5"/>
     <w:p>
       <w:pPr>
         <w:pStyle w:val="Heading3"/>
@@ -2432,7 +2629,7 @@
       <w:pPr>
         <w:pStyle w:val="FirstParagraph"/>
       </w:pPr>
-      <w:bookmarkStart w:id="78" w:name="eq-network-matrix"/>
+      <w:bookmarkStart w:id="81" w:name="eq-network-matrix"/>
       <m:oMathPara>
         <m:oMathParaPr>
           <m:jc m:val="center"/>
@@ -2947,10 +3144,10 @@
           </m:d>
         </m:oMath>
       </m:oMathPara>
-      <w:bookmarkEnd w:id="78"/>
-    </w:p>
-    <w:bookmarkEnd w:id="79"/>
-    <w:bookmarkStart w:id="80" w:name="syntax-5"/>
+      <w:bookmarkEnd w:id="81"/>
+    </w:p>
+    <w:bookmarkEnd w:id="82"/>
+    <w:bookmarkStart w:id="83" w:name="syntax-5"/>
     <w:p>
       <w:pPr>
         <w:pStyle w:val="Heading3"/>
@@ -2976,9 +3173,9 @@
         <w:t xml:space="preserve"> P1 P2 SR1 SR2 administrative outcome</w:t>
       </w:r>
     </w:p>
-    <w:bookmarkEnd w:id="80"/>
-    <w:bookmarkEnd w:id="81"/>
-    <w:bookmarkStart w:id="82" w:name="multilevel-modeling"/>
+    <w:bookmarkEnd w:id="83"/>
+    <w:bookmarkEnd w:id="84"/>
+    <w:bookmarkStart w:id="85" w:name="multilevel-modeling"/>
     <w:p>
       <w:pPr>
         <w:pStyle w:val="Heading2"/>
@@ -2996,8 +3193,8 @@
         <w:t xml:space="preserve">Multilevel Modeling</w:t>
       </w:r>
     </w:p>
-    <w:bookmarkEnd w:id="82"/>
-    <w:bookmarkStart w:id="83" w:name="Xf403e5f0b2b7dd480aaf14fb96f6316f77d03ce"/>
+    <w:bookmarkEnd w:id="85"/>
+    <w:bookmarkStart w:id="86" w:name="Xf403e5f0b2b7dd480aaf14fb96f6316f77d03ce"/>
     <w:p>
       <w:pPr>
         <w:pStyle w:val="Heading2"/>
@@ -3015,8 +3212,8 @@
         <w:t xml:space="preserve">Classification and Regression Tree (CART) (Machine Learning)</w:t>
       </w:r>
     </w:p>
-    <w:bookmarkEnd w:id="83"/>
-    <w:bookmarkStart w:id="84" w:name="random-forest-machine-learning"/>
+    <w:bookmarkEnd w:id="86"/>
+    <w:bookmarkStart w:id="87" w:name="random-forest-machine-learning"/>
     <w:p>
       <w:pPr>
         <w:pStyle w:val="Heading2"/>
@@ -3034,9 +3231,9 @@
         <w:t xml:space="preserve">Random Forest (Machine Learning)</w:t>
       </w:r>
     </w:p>
-    <w:bookmarkEnd w:id="84"/>
-    <w:bookmarkEnd w:id="85"/>
-    <w:bookmarkStart w:id="91" w:name="references"/>
+    <w:bookmarkEnd w:id="87"/>
+    <w:bookmarkEnd w:id="88"/>
+    <w:bookmarkStart w:id="94" w:name="references"/>
     <w:p>
       <w:pPr>
         <w:pStyle w:val="Heading1"/>
@@ -3045,8 +3242,8 @@
         <w:t xml:space="preserve">5. References</w:t>
       </w:r>
     </w:p>
-    <w:bookmarkStart w:id="90" w:name="refs"/>
-    <w:bookmarkStart w:id="87" w:name="ref-Machlin2025"/>
+    <w:bookmarkStart w:id="93" w:name="refs"/>
+    <w:bookmarkStart w:id="90" w:name="ref-Machlin2025"/>
     <w:p>
       <w:pPr>
         <w:pStyle w:val="Bibliography"/>
@@ -3080,7 +3277,7 @@
       <w:r>
         <w:t xml:space="preserve">. https://doi.org/</w:t>
       </w:r>
-      <w:hyperlink r:id="rId86">
+      <w:hyperlink r:id="rId89">
         <w:r>
           <w:rPr>
             <w:rStyle w:val="Hyperlink"/>
@@ -3089,8 +3286,8 @@
         </w:r>
       </w:hyperlink>
     </w:p>
-    <w:bookmarkEnd w:id="87"/>
-    <w:bookmarkStart w:id="89" w:name="ref-McLaughlinKatieA2020"/>
+    <w:bookmarkEnd w:id="90"/>
+    <w:bookmarkStart w:id="92" w:name="ref-McLaughlinKatieA2020"/>
     <w:p>
       <w:pPr>
         <w:pStyle w:val="Bibliography"/>
@@ -3114,7 +3311,7 @@
       <w:r>
         <w:t xml:space="preserve"> </w:t>
       </w:r>
-      <w:hyperlink r:id="rId88">
+      <w:hyperlink r:id="rId91">
         <w:r>
           <w:rPr>
             <w:rStyle w:val="Hyperlink"/>
@@ -3123,9 +3320,9 @@
         </w:r>
       </w:hyperlink>
     </w:p>
-    <w:bookmarkEnd w:id="89"/>
-    <w:bookmarkEnd w:id="90"/>
-    <w:bookmarkEnd w:id="91"/>
+    <w:bookmarkEnd w:id="92"/>
+    <w:bookmarkEnd w:id="93"/>
+    <w:bookmarkEnd w:id="94"/>
     <w:sectPr/>
   </w:body>
 </w:document>
@@ -3232,8 +3429,117 @@
       </w:pPr>
     </w:lvl>
   </w:abstractNum>
+  <w:abstractNum w:abstractNumId="991">
+    <w:nsid w:val="0000A991"/>
+    <w:multiLevelType w:val="multilevel"/>
+    <w:lvl w:ilvl="0">
+      <w:numFmt w:val="bullet"/>
+      <w:lvlText w:val=""/>
+      <w:lvlJc w:val="left"/>
+      <w:pPr>
+        <w:ind w:left="720" w:hanging="360"/>
+      </w:pPr>
+      <w:rPr>
+        <w:rFonts w:ascii="Symbol" w:hAnsi="Symbol" w:cs="Symbol" w:hint="default"/>
+      </w:rPr>
+    </w:lvl>
+    <w:lvl w:ilvl="1">
+      <w:numFmt w:val="bullet"/>
+      <w:lvlText w:val="o"/>
+      <w:lvlJc w:val="left"/>
+      <w:pPr>
+        <w:ind w:left="1440" w:hanging="360"/>
+      </w:pPr>
+      <w:rPr>
+        <w:rFonts w:ascii="Courier New" w:hAnsi="Courier New" w:cs="Courier New" w:hint="default"/>
+      </w:rPr>
+    </w:lvl>
+    <w:lvl w:ilvl="2">
+      <w:numFmt w:val="bullet"/>
+      <w:lvlText w:val=""/>
+      <w:lvlJc w:val="left"/>
+      <w:pPr>
+        <w:ind w:left="2160" w:hanging="360"/>
+      </w:pPr>
+      <w:rPr>
+        <w:rFonts w:ascii="Wingdings" w:hAnsi="Wingdings" w:cs="Wingdings" w:hint="default"/>
+      </w:rPr>
+    </w:lvl>
+    <w:lvl w:ilvl="3">
+      <w:numFmt w:val="bullet"/>
+      <w:lvlText w:val=""/>
+      <w:lvlJc w:val="left"/>
+      <w:pPr>
+        <w:ind w:left="2880" w:hanging="360"/>
+      </w:pPr>
+      <w:rPr>
+        <w:rFonts w:ascii="Symbol" w:hAnsi="Symbol" w:cs="Symbol" w:hint="default"/>
+      </w:rPr>
+    </w:lvl>
+    <w:lvl w:ilvl="4">
+      <w:numFmt w:val="bullet"/>
+      <w:lvlText w:val="o"/>
+      <w:lvlJc w:val="left"/>
+      <w:pPr>
+        <w:ind w:left="3600" w:hanging="360"/>
+      </w:pPr>
+      <w:rPr>
+        <w:rFonts w:ascii="Courier New" w:hAnsi="Courier New" w:cs="Courier New" w:hint="default"/>
+      </w:rPr>
+    </w:lvl>
+    <w:lvl w:ilvl="5">
+      <w:numFmt w:val="bullet"/>
+      <w:lvlText w:val=""/>
+      <w:lvlJc w:val="left"/>
+      <w:pPr>
+        <w:ind w:left="4320" w:hanging="360"/>
+      </w:pPr>
+      <w:rPr>
+        <w:rFonts w:ascii="Wingdings" w:hAnsi="Wingdings" w:cs="Wingdings" w:hint="default"/>
+      </w:rPr>
+    </w:lvl>
+    <w:lvl w:ilvl="6">
+      <w:numFmt w:val="bullet"/>
+      <w:lvlText w:val=""/>
+      <w:lvlJc w:val="left"/>
+      <w:pPr>
+        <w:ind w:left="5040" w:hanging="360"/>
+      </w:pPr>
+      <w:rPr>
+        <w:rFonts w:ascii="Symbol" w:hAnsi="Symbol" w:cs="Symbol" w:hint="default"/>
+      </w:rPr>
+    </w:lvl>
+    <w:lvl w:ilvl="7">
+      <w:numFmt w:val="bullet"/>
+      <w:lvlText w:val="o"/>
+      <w:lvlJc w:val="left"/>
+      <w:pPr>
+        <w:ind w:left="5760" w:hanging="360"/>
+      </w:pPr>
+      <w:rPr>
+        <w:rFonts w:ascii="Courier New" w:hAnsi="Courier New" w:cs="Courier New" w:hint="default"/>
+      </w:rPr>
+    </w:lvl>
+    <w:lvl w:ilvl="8">
+      <w:numFmt w:val="bullet"/>
+      <w:lvlText w:val=""/>
+      <w:lvlJc w:val="left"/>
+      <w:pPr>
+        <w:ind w:left="6480" w:hanging="360"/>
+      </w:pPr>
+      <w:rPr>
+        <w:rFonts w:ascii="Wingdings" w:hAnsi="Wingdings" w:cs="Wingdings" w:hint="default"/>
+      </w:rPr>
+    </w:lvl>
+  </w:abstractNum>
   <w:num w:numId="1000">
     <w:abstractNumId w:val="990"/>
+  </w:num>
+  <w:num w:numId="1001">
+    <w:abstractNumId w:val="991"/>
+  </w:num>
+  <w:num w:numId="1002">
+    <w:abstractNumId w:val="991"/>
   </w:num>
 </w:numbering>
 </file>

</xml_diff>

<commit_message>
moved crossref to Note
</commit_message>
<xml_diff>
--- a/CAN-special-issue/multiple-methods-for-multiple-reporters.docx
+++ b/CAN-special-issue/multiple-methods-for-multiple-reporters.docx
@@ -31,7 +31,7 @@
         <w:pStyle w:val="Date"/>
       </w:pPr>
       <w:r>
-        <w:t xml:space="preserve">2025-06-02</w:t>
+        <w:t xml:space="preserve">2025-06-03</w:t>
       </w:r>
     </w:p>
     <w:sdt>
@@ -729,7 +729,7 @@
       </w:tr>
     </w:tbl>
     <w:bookmarkEnd w:id="30"/>
-    <w:bookmarkStart w:id="88" w:name="methods"/>
+    <w:bookmarkStart w:id="89" w:name="methods"/>
     <w:p>
       <w:pPr>
         <w:pStyle w:val="Heading1"/>
@@ -3175,7 +3175,7 @@
     </w:p>
     <w:bookmarkEnd w:id="83"/>
     <w:bookmarkEnd w:id="84"/>
-    <w:bookmarkStart w:id="85" w:name="multilevel-modeling"/>
+    <w:bookmarkStart w:id="85" w:name="item-response-theory-irt"/>
     <w:p>
       <w:pPr>
         <w:pStyle w:val="Heading2"/>
@@ -3190,17 +3190,36 @@
         <w:rPr>
           <w:strike/>
         </w:rPr>
+        <w:t xml:space="preserve">Item Response Theory (IRT)</w:t>
+      </w:r>
+    </w:p>
+    <w:bookmarkEnd w:id="85"/>
+    <w:bookmarkStart w:id="86" w:name="multilevel-modeling"/>
+    <w:p>
+      <w:pPr>
+        <w:pStyle w:val="Heading2"/>
+      </w:pPr>
+      <w:r>
+        <w:t xml:space="preserve">4.8</w:t>
+      </w:r>
+      <w:r>
+        <w:t xml:space="preserve"> </w:t>
+      </w:r>
+      <w:r>
+        <w:rPr>
+          <w:strike/>
+        </w:rPr>
         <w:t xml:space="preserve">Multilevel Modeling</w:t>
       </w:r>
     </w:p>
-    <w:bookmarkEnd w:id="85"/>
-    <w:bookmarkStart w:id="86" w:name="Xf403e5f0b2b7dd480aaf14fb96f6316f77d03ce"/>
+    <w:bookmarkEnd w:id="86"/>
+    <w:bookmarkStart w:id="87" w:name="Xf403e5f0b2b7dd480aaf14fb96f6316f77d03ce"/>
     <w:p>
       <w:pPr>
         <w:pStyle w:val="Heading2"/>
       </w:pPr>
       <w:r>
-        <w:t xml:space="preserve">4.8</w:t>
+        <w:t xml:space="preserve">4.9</w:t>
       </w:r>
       <w:r>
         <w:t xml:space="preserve"> </w:t>
@@ -3212,14 +3231,14 @@
         <w:t xml:space="preserve">Classification and Regression Tree (CART) (Machine Learning)</w:t>
       </w:r>
     </w:p>
-    <w:bookmarkEnd w:id="86"/>
-    <w:bookmarkStart w:id="87" w:name="random-forest-machine-learning"/>
+    <w:bookmarkEnd w:id="87"/>
+    <w:bookmarkStart w:id="88" w:name="random-forest-machine-learning"/>
     <w:p>
       <w:pPr>
         <w:pStyle w:val="Heading2"/>
       </w:pPr>
       <w:r>
-        <w:t xml:space="preserve">4.9</w:t>
+        <w:t xml:space="preserve">4.10</w:t>
       </w:r>
       <w:r>
         <w:t xml:space="preserve"> </w:t>
@@ -3231,19 +3250,42 @@
         <w:t xml:space="preserve">Random Forest (Machine Learning)</w:t>
       </w:r>
     </w:p>
-    <w:bookmarkEnd w:id="87"/>
     <w:bookmarkEnd w:id="88"/>
-    <w:bookmarkStart w:id="94" w:name="references"/>
+    <w:bookmarkEnd w:id="89"/>
+    <w:bookmarkStart w:id="90" w:name="notes"/>
     <w:p>
       <w:pPr>
         <w:pStyle w:val="Heading1"/>
       </w:pPr>
       <w:r>
-        <w:t xml:space="preserve">5. References</w:t>
-      </w:r>
-    </w:p>
-    <w:bookmarkStart w:id="93" w:name="refs"/>
-    <w:bookmarkStart w:id="90" w:name="ref-Machlin2025"/>
+        <w:t xml:space="preserve">5. Notes</w:t>
+      </w:r>
+    </w:p>
+    <w:p>
+      <w:pPr>
+        <w:pStyle w:val="FirstParagraph"/>
+      </w:pPr>
+      <w:hyperlink w:anchor="nte-key-ideas-questions">
+        <w:r>
+          <w:rPr>
+            <w:rStyle w:val="Hyperlink"/>
+          </w:rPr>
+          <w:t xml:space="preserve">Note 1</w:t>
+        </w:r>
+      </w:hyperlink>
+    </w:p>
+    <w:bookmarkEnd w:id="90"/>
+    <w:bookmarkStart w:id="96" w:name="references"/>
+    <w:p>
+      <w:pPr>
+        <w:pStyle w:val="Heading1"/>
+      </w:pPr>
+      <w:r>
+        <w:t xml:space="preserve">6. References</w:t>
+      </w:r>
+    </w:p>
+    <w:bookmarkStart w:id="95" w:name="refs"/>
+    <w:bookmarkStart w:id="92" w:name="ref-Machlin2025"/>
     <w:p>
       <w:pPr>
         <w:pStyle w:val="Bibliography"/>
@@ -3277,7 +3319,7 @@
       <w:r>
         <w:t xml:space="preserve">. https://doi.org/</w:t>
       </w:r>
-      <w:hyperlink r:id="rId89">
+      <w:hyperlink r:id="rId91">
         <w:r>
           <w:rPr>
             <w:rStyle w:val="Hyperlink"/>
@@ -3286,8 +3328,8 @@
         </w:r>
       </w:hyperlink>
     </w:p>
-    <w:bookmarkEnd w:id="90"/>
-    <w:bookmarkStart w:id="92" w:name="ref-McLaughlinKatieA2020"/>
+    <w:bookmarkEnd w:id="92"/>
+    <w:bookmarkStart w:id="94" w:name="ref-McLaughlinKatieA2020"/>
     <w:p>
       <w:pPr>
         <w:pStyle w:val="Bibliography"/>
@@ -3311,7 +3353,7 @@
       <w:r>
         <w:t xml:space="preserve"> </w:t>
       </w:r>
-      <w:hyperlink r:id="rId91">
+      <w:hyperlink r:id="rId93">
         <w:r>
           <w:rPr>
             <w:rStyle w:val="Hyperlink"/>
@@ -3320,9 +3362,9 @@
         </w:r>
       </w:hyperlink>
     </w:p>
-    <w:bookmarkEnd w:id="92"/>
-    <w:bookmarkEnd w:id="93"/>
     <w:bookmarkEnd w:id="94"/>
+    <w:bookmarkEnd w:id="95"/>
+    <w:bookmarkEnd w:id="96"/>
     <w:sectPr/>
   </w:body>
 </w:document>

</xml_diff>